<commit_message>
documentos de student2 acabados
</commit_message>
<xml_diff>
--- a/reports/Student #2/02 - Requirements - Student #2.docx
+++ b/reports/Student #2/02 - Requirements - Student #2.docx
@@ -1,6 +1,6 @@
 
 <file path=word/document.xml><?xml version="1.0" encoding="utf-8"?>
-<w:document xmlns:wpc="http://schemas.microsoft.com/office/word/2010/wordprocessingCanvas" xmlns:cx="http://schemas.microsoft.com/office/drawing/2014/chartex" xmlns:cx1="http://schemas.microsoft.com/office/drawing/2015/9/8/chartex" xmlns:cx2="http://schemas.microsoft.com/office/drawing/2015/10/21/chartex" xmlns:cx3="http://schemas.microsoft.com/office/drawing/2016/5/9/chartex" xmlns:cx4="http://schemas.microsoft.com/office/drawing/2016/5/10/chartex" xmlns:cx5="http://schemas.microsoft.com/office/drawing/2016/5/11/chartex" xmlns:cx6="http://schemas.microsoft.com/office/drawing/2016/5/12/chartex" xmlns:cx7="http://schemas.microsoft.com/office/drawing/2016/5/13/chartex" xmlns:cx8="http://schemas.microsoft.com/office/drawing/2016/5/14/chartex" xmlns:mc="http://schemas.openxmlformats.org/markup-compatibility/2006" xmlns:aink="http://schemas.microsoft.com/office/drawing/2016/ink" xmlns:am3d="http://schemas.microsoft.com/office/drawing/2017/model3d" xmlns:o="urn:schemas-microsoft-com:office:office" xmlns:oel="http://schemas.microsoft.com/office/2019/extlst" xmlns:r="http://schemas.openxmlformats.org/officeDocument/2006/relationships" xmlns:m="http://schemas.openxmlformats.org/officeDocument/2006/math" xmlns:v="urn:schemas-microsoft-com:vml" xmlns:wp14="http://schemas.microsoft.com/office/word/2010/wordprocessingDrawing" xmlns:wp="http://schemas.openxmlformats.org/drawingml/2006/wordprocessingDrawing" xmlns:w10="urn:schemas-microsoft-com:office:word" xmlns:w="http://schemas.openxmlformats.org/wordprocessingml/2006/main" xmlns:w14="http://schemas.microsoft.com/office/word/2010/wordml" xmlns:w15="http://schemas.microsoft.com/office/word/2012/wordml" xmlns:w16cex="http://schemas.microsoft.com/office/word/2018/wordml/cex" xmlns:w16cid="http://schemas.microsoft.com/office/word/2016/wordml/cid" xmlns:w16="http://schemas.microsoft.com/office/word/2018/wordml" xmlns:w16sdtdh="http://schemas.microsoft.com/office/word/2020/wordml/sdtdatahash" xmlns:w16se="http://schemas.microsoft.com/office/word/2015/wordml/symex" xmlns:wpg="http://schemas.microsoft.com/office/word/2010/wordprocessingGroup" xmlns:wpi="http://schemas.microsoft.com/office/word/2010/wordprocessingInk" xmlns:wne="http://schemas.microsoft.com/office/word/2006/wordml" xmlns:wps="http://schemas.microsoft.com/office/word/2010/wordprocessingShape" mc:Ignorable="w14 w15 w16se w16cid w16 w16cex w16sdtdh wp14">
+<w:document xmlns:wpc="http://schemas.microsoft.com/office/word/2010/wordprocessingCanvas" xmlns:cx="http://schemas.microsoft.com/office/drawing/2014/chartex" xmlns:cx1="http://schemas.microsoft.com/office/drawing/2015/9/8/chartex" xmlns:cx2="http://schemas.microsoft.com/office/drawing/2015/10/21/chartex" xmlns:cx3="http://schemas.microsoft.com/office/drawing/2016/5/9/chartex" xmlns:cx4="http://schemas.microsoft.com/office/drawing/2016/5/10/chartex" xmlns:cx5="http://schemas.microsoft.com/office/drawing/2016/5/11/chartex" xmlns:cx6="http://schemas.microsoft.com/office/drawing/2016/5/12/chartex" xmlns:cx7="http://schemas.microsoft.com/office/drawing/2016/5/13/chartex" xmlns:cx8="http://schemas.microsoft.com/office/drawing/2016/5/14/chartex" xmlns:mc="http://schemas.openxmlformats.org/markup-compatibility/2006" xmlns:aink="http://schemas.microsoft.com/office/drawing/2016/ink" xmlns:am3d="http://schemas.microsoft.com/office/drawing/2017/model3d" xmlns:o="urn:schemas-microsoft-com:office:office" xmlns:r="http://schemas.openxmlformats.org/officeDocument/2006/relationships" xmlns:m="http://schemas.openxmlformats.org/officeDocument/2006/math" xmlns:v="urn:schemas-microsoft-com:vml" xmlns:wp14="http://schemas.microsoft.com/office/word/2010/wordprocessingDrawing" xmlns:wp="http://schemas.openxmlformats.org/drawingml/2006/wordprocessingDrawing" xmlns:w10="urn:schemas-microsoft-com:office:word" xmlns:w="http://schemas.openxmlformats.org/wordprocessingml/2006/main" xmlns:w14="http://schemas.microsoft.com/office/word/2010/wordml" xmlns:w15="http://schemas.microsoft.com/office/word/2012/wordml" xmlns:w16cex="http://schemas.microsoft.com/office/word/2018/wordml/cex" xmlns:w16cid="http://schemas.microsoft.com/office/word/2016/wordml/cid" xmlns:w16="http://schemas.microsoft.com/office/word/2018/wordml" xmlns:w16sdtdh="http://schemas.microsoft.com/office/word/2020/wordml/sdtdatahash" xmlns:w16se="http://schemas.microsoft.com/office/word/2015/wordml/symex" xmlns:wpg="http://schemas.microsoft.com/office/word/2010/wordprocessingGroup" xmlns:wpi="http://schemas.microsoft.com/office/word/2010/wordprocessingInk" xmlns:wne="http://schemas.microsoft.com/office/word/2006/wordml" xmlns:wps="http://schemas.microsoft.com/office/word/2010/wordprocessingShape" mc:Ignorable="w14 w15 w16se w16cid w16 w16cex w16sdtdh wp14">
   <w:body>
     <w:p>
       <w:pPr>
@@ -4624,10 +4624,15 @@
           <w15:appearance w15:val="hidden"/>
           <w:text/>
         </w:sdtPr>
-        <w:sdtEndPr/>
         <w:sdtContent>
           <w:r>
-            <w:t xml:space="preserve">    </w:t>
+            <w:t xml:space="preserve"> </w:t>
+          </w:r>
+          <w:r>
+            <w:t>X</w:t>
+          </w:r>
+          <w:r>
+            <w:t xml:space="preserve">   </w:t>
           </w:r>
         </w:sdtContent>
       </w:sdt>
@@ -4662,10 +4667,15 @@
           <w15:appearance w15:val="hidden"/>
           <w:text/>
         </w:sdtPr>
-        <w:sdtEndPr/>
         <w:sdtContent>
           <w:r>
-            <w:t xml:space="preserve">    </w:t>
+            <w:t xml:space="preserve"> </w:t>
+          </w:r>
+          <w:r>
+            <w:t>X</w:t>
+          </w:r>
+          <w:r>
+            <w:t xml:space="preserve">   </w:t>
           </w:r>
         </w:sdtContent>
       </w:sdt>
@@ -5803,7 +5813,7 @@
 </file>
 
 <file path=word/numbering.xml><?xml version="1.0" encoding="utf-8"?>
-<w:numbering xmlns:wpc="http://schemas.microsoft.com/office/word/2010/wordprocessingCanvas" xmlns:cx="http://schemas.microsoft.com/office/drawing/2014/chartex" xmlns:cx1="http://schemas.microsoft.com/office/drawing/2015/9/8/chartex" xmlns:cx2="http://schemas.microsoft.com/office/drawing/2015/10/21/chartex" xmlns:cx3="http://schemas.microsoft.com/office/drawing/2016/5/9/chartex" xmlns:cx4="http://schemas.microsoft.com/office/drawing/2016/5/10/chartex" xmlns:cx5="http://schemas.microsoft.com/office/drawing/2016/5/11/chartex" xmlns:cx6="http://schemas.microsoft.com/office/drawing/2016/5/12/chartex" xmlns:cx7="http://schemas.microsoft.com/office/drawing/2016/5/13/chartex" xmlns:cx8="http://schemas.microsoft.com/office/drawing/2016/5/14/chartex" xmlns:mc="http://schemas.openxmlformats.org/markup-compatibility/2006" xmlns:aink="http://schemas.microsoft.com/office/drawing/2016/ink" xmlns:am3d="http://schemas.microsoft.com/office/drawing/2017/model3d" xmlns:o="urn:schemas-microsoft-com:office:office" xmlns:oel="http://schemas.microsoft.com/office/2019/extlst" xmlns:r="http://schemas.openxmlformats.org/officeDocument/2006/relationships" xmlns:m="http://schemas.openxmlformats.org/officeDocument/2006/math" xmlns:v="urn:schemas-microsoft-com:vml" xmlns:wp14="http://schemas.microsoft.com/office/word/2010/wordprocessingDrawing" xmlns:wp="http://schemas.openxmlformats.org/drawingml/2006/wordprocessingDrawing" xmlns:w10="urn:schemas-microsoft-com:office:word" xmlns:w="http://schemas.openxmlformats.org/wordprocessingml/2006/main" xmlns:w14="http://schemas.microsoft.com/office/word/2010/wordml" xmlns:w15="http://schemas.microsoft.com/office/word/2012/wordml" xmlns:w16cex="http://schemas.microsoft.com/office/word/2018/wordml/cex" xmlns:w16cid="http://schemas.microsoft.com/office/word/2016/wordml/cid" xmlns:w16="http://schemas.microsoft.com/office/word/2018/wordml" xmlns:w16sdtdh="http://schemas.microsoft.com/office/word/2020/wordml/sdtdatahash" xmlns:w16se="http://schemas.microsoft.com/office/word/2015/wordml/symex" xmlns:wpg="http://schemas.microsoft.com/office/word/2010/wordprocessingGroup" xmlns:wpi="http://schemas.microsoft.com/office/word/2010/wordprocessingInk" xmlns:wne="http://schemas.microsoft.com/office/word/2006/wordml" xmlns:wps="http://schemas.microsoft.com/office/word/2010/wordprocessingShape" mc:Ignorable="w14 w15 w16se w16cid w16 w16cex w16sdtdh wp14">
+<w:numbering xmlns:wpc="http://schemas.microsoft.com/office/word/2010/wordprocessingCanvas" xmlns:cx="http://schemas.microsoft.com/office/drawing/2014/chartex" xmlns:cx1="http://schemas.microsoft.com/office/drawing/2015/9/8/chartex" xmlns:cx2="http://schemas.microsoft.com/office/drawing/2015/10/21/chartex" xmlns:cx3="http://schemas.microsoft.com/office/drawing/2016/5/9/chartex" xmlns:cx4="http://schemas.microsoft.com/office/drawing/2016/5/10/chartex" xmlns:cx5="http://schemas.microsoft.com/office/drawing/2016/5/11/chartex" xmlns:cx6="http://schemas.microsoft.com/office/drawing/2016/5/12/chartex" xmlns:cx7="http://schemas.microsoft.com/office/drawing/2016/5/13/chartex" xmlns:cx8="http://schemas.microsoft.com/office/drawing/2016/5/14/chartex" xmlns:mc="http://schemas.openxmlformats.org/markup-compatibility/2006" xmlns:aink="http://schemas.microsoft.com/office/drawing/2016/ink" xmlns:am3d="http://schemas.microsoft.com/office/drawing/2017/model3d" xmlns:o="urn:schemas-microsoft-com:office:office" xmlns:r="http://schemas.openxmlformats.org/officeDocument/2006/relationships" xmlns:m="http://schemas.openxmlformats.org/officeDocument/2006/math" xmlns:v="urn:schemas-microsoft-com:vml" xmlns:wp14="http://schemas.microsoft.com/office/word/2010/wordprocessingDrawing" xmlns:wp="http://schemas.openxmlformats.org/drawingml/2006/wordprocessingDrawing" xmlns:w10="urn:schemas-microsoft-com:office:word" xmlns:w="http://schemas.openxmlformats.org/wordprocessingml/2006/main" xmlns:w14="http://schemas.microsoft.com/office/word/2010/wordml" xmlns:w15="http://schemas.microsoft.com/office/word/2012/wordml" xmlns:w16cex="http://schemas.microsoft.com/office/word/2018/wordml/cex" xmlns:w16cid="http://schemas.microsoft.com/office/word/2016/wordml/cid" xmlns:w16="http://schemas.microsoft.com/office/word/2018/wordml" xmlns:w16sdtdh="http://schemas.microsoft.com/office/word/2020/wordml/sdtdatahash" xmlns:w16se="http://schemas.microsoft.com/office/word/2015/wordml/symex" xmlns:wpg="http://schemas.microsoft.com/office/word/2010/wordprocessingGroup" xmlns:wpi="http://schemas.microsoft.com/office/word/2010/wordprocessingInk" xmlns:wne="http://schemas.microsoft.com/office/word/2006/wordml" xmlns:wps="http://schemas.microsoft.com/office/word/2010/wordprocessingShape" mc:Ignorable="w14 w15 w16se w16cid w16 w16cex w16sdtdh wp14">
   <w:abstractNum w:abstractNumId="0" w15:restartNumberingAfterBreak="0">
     <w:nsid w:val="FFFFFF88"/>
     <w:multiLevelType w:val="singleLevel"/>
@@ -7336,85 +7346,85 @@
       </w:rPr>
     </w:lvl>
   </w:abstractNum>
-  <w:num w:numId="1" w16cid:durableId="1875339433">
+  <w:num w:numId="1">
     <w:abstractNumId w:val="10"/>
   </w:num>
-  <w:num w:numId="2" w16cid:durableId="416828845">
+  <w:num w:numId="2">
     <w:abstractNumId w:val="2"/>
   </w:num>
-  <w:num w:numId="3" w16cid:durableId="85154572">
+  <w:num w:numId="3">
     <w:abstractNumId w:val="11"/>
   </w:num>
-  <w:num w:numId="4" w16cid:durableId="1721858305">
+  <w:num w:numId="4">
     <w:abstractNumId w:val="4"/>
   </w:num>
-  <w:num w:numId="5" w16cid:durableId="76293330">
+  <w:num w:numId="5">
     <w:abstractNumId w:val="7"/>
   </w:num>
-  <w:num w:numId="6" w16cid:durableId="124083312">
+  <w:num w:numId="6">
     <w:abstractNumId w:val="14"/>
   </w:num>
-  <w:num w:numId="7" w16cid:durableId="1279336434">
+  <w:num w:numId="7">
     <w:abstractNumId w:val="5"/>
   </w:num>
-  <w:num w:numId="8" w16cid:durableId="2073038323">
+  <w:num w:numId="8">
     <w:abstractNumId w:val="1"/>
   </w:num>
-  <w:num w:numId="9" w16cid:durableId="227500620">
+  <w:num w:numId="9">
     <w:abstractNumId w:val="11"/>
   </w:num>
-  <w:num w:numId="10" w16cid:durableId="1898466654">
+  <w:num w:numId="10">
     <w:abstractNumId w:val="9"/>
   </w:num>
-  <w:num w:numId="11" w16cid:durableId="1753232945">
+  <w:num w:numId="11">
     <w:abstractNumId w:val="3"/>
   </w:num>
-  <w:num w:numId="12" w16cid:durableId="1357196596">
+  <w:num w:numId="12">
     <w:abstractNumId w:val="8"/>
   </w:num>
-  <w:num w:numId="13" w16cid:durableId="618924681">
+  <w:num w:numId="13">
     <w:abstractNumId w:val="6"/>
   </w:num>
-  <w:num w:numId="14" w16cid:durableId="870268516">
+  <w:num w:numId="14">
     <w:abstractNumId w:val="0"/>
   </w:num>
-  <w:num w:numId="15" w16cid:durableId="1867021084">
+  <w:num w:numId="15">
     <w:abstractNumId w:val="0"/>
   </w:num>
-  <w:num w:numId="16" w16cid:durableId="760488898">
+  <w:num w:numId="16">
     <w:abstractNumId w:val="11"/>
   </w:num>
-  <w:num w:numId="17" w16cid:durableId="2003510450">
+  <w:num w:numId="17">
     <w:abstractNumId w:val="12"/>
   </w:num>
-  <w:num w:numId="18" w16cid:durableId="154032989">
+  <w:num w:numId="18">
     <w:abstractNumId w:val="13"/>
   </w:num>
-  <w:num w:numId="19" w16cid:durableId="1558054117">
+  <w:num w:numId="19">
     <w:abstractNumId w:val="0"/>
   </w:num>
-  <w:num w:numId="20" w16cid:durableId="2056201238">
+  <w:num w:numId="20">
     <w:abstractNumId w:val="11"/>
   </w:num>
-  <w:num w:numId="21" w16cid:durableId="186604735">
+  <w:num w:numId="21">
     <w:abstractNumId w:val="11"/>
   </w:num>
-  <w:num w:numId="22" w16cid:durableId="1186600225">
+  <w:num w:numId="22">
     <w:abstractNumId w:val="12"/>
   </w:num>
-  <w:num w:numId="23" w16cid:durableId="1437211341">
+  <w:num w:numId="23">
     <w:abstractNumId w:val="13"/>
   </w:num>
-  <w:num w:numId="24" w16cid:durableId="1366784692">
+  <w:num w:numId="24">
     <w:abstractNumId w:val="0"/>
   </w:num>
-  <w:num w:numId="25" w16cid:durableId="571081340">
+  <w:num w:numId="25">
     <w:abstractNumId w:val="11"/>
   </w:num>
-  <w:num w:numId="26" w16cid:durableId="1929075866">
+  <w:num w:numId="26">
     <w:abstractNumId w:val="12"/>
   </w:num>
-  <w:num w:numId="27" w16cid:durableId="1063260324">
+  <w:num w:numId="27">
     <w:abstractNumId w:val="13"/>
   </w:num>
 </w:numbering>
@@ -8274,7 +8284,7 @@
 </file>
 
 <file path=word/glossary/document.xml><?xml version="1.0" encoding="utf-8"?>
-<w:glossaryDocument xmlns:wpc="http://schemas.microsoft.com/office/word/2010/wordprocessingCanvas" xmlns:cx="http://schemas.microsoft.com/office/drawing/2014/chartex" xmlns:cx1="http://schemas.microsoft.com/office/drawing/2015/9/8/chartex" xmlns:cx2="http://schemas.microsoft.com/office/drawing/2015/10/21/chartex" xmlns:cx3="http://schemas.microsoft.com/office/drawing/2016/5/9/chartex" xmlns:cx4="http://schemas.microsoft.com/office/drawing/2016/5/10/chartex" xmlns:cx5="http://schemas.microsoft.com/office/drawing/2016/5/11/chartex" xmlns:cx6="http://schemas.microsoft.com/office/drawing/2016/5/12/chartex" xmlns:cx7="http://schemas.microsoft.com/office/drawing/2016/5/13/chartex" xmlns:cx8="http://schemas.microsoft.com/office/drawing/2016/5/14/chartex" xmlns:mc="http://schemas.openxmlformats.org/markup-compatibility/2006" xmlns:aink="http://schemas.microsoft.com/office/drawing/2016/ink" xmlns:am3d="http://schemas.microsoft.com/office/drawing/2017/model3d" xmlns:o="urn:schemas-microsoft-com:office:office" xmlns:oel="http://schemas.microsoft.com/office/2019/extlst" xmlns:r="http://schemas.openxmlformats.org/officeDocument/2006/relationships" xmlns:m="http://schemas.openxmlformats.org/officeDocument/2006/math" xmlns:v="urn:schemas-microsoft-com:vml" xmlns:wp14="http://schemas.microsoft.com/office/word/2010/wordprocessingDrawing" xmlns:wp="http://schemas.openxmlformats.org/drawingml/2006/wordprocessingDrawing" xmlns:w10="urn:schemas-microsoft-com:office:word" xmlns:w="http://schemas.openxmlformats.org/wordprocessingml/2006/main" xmlns:w14="http://schemas.microsoft.com/office/word/2010/wordml" xmlns:w15="http://schemas.microsoft.com/office/word/2012/wordml" xmlns:w16cex="http://schemas.microsoft.com/office/word/2018/wordml/cex" xmlns:w16cid="http://schemas.microsoft.com/office/word/2016/wordml/cid" xmlns:w16="http://schemas.microsoft.com/office/word/2018/wordml" xmlns:w16sdtdh="http://schemas.microsoft.com/office/word/2020/wordml/sdtdatahash" xmlns:w16se="http://schemas.microsoft.com/office/word/2015/wordml/symex" xmlns:wpg="http://schemas.microsoft.com/office/word/2010/wordprocessingGroup" xmlns:wpi="http://schemas.microsoft.com/office/word/2010/wordprocessingInk" xmlns:wne="http://schemas.microsoft.com/office/word/2006/wordml" xmlns:wps="http://schemas.microsoft.com/office/word/2010/wordprocessingShape" mc:Ignorable="w14 w15 w16se w16cid w16 w16cex w16sdtdh wp14">
+<w:glossaryDocument xmlns:wpc="http://schemas.microsoft.com/office/word/2010/wordprocessingCanvas" xmlns:cx="http://schemas.microsoft.com/office/drawing/2014/chartex" xmlns:cx1="http://schemas.microsoft.com/office/drawing/2015/9/8/chartex" xmlns:cx2="http://schemas.microsoft.com/office/drawing/2015/10/21/chartex" xmlns:cx3="http://schemas.microsoft.com/office/drawing/2016/5/9/chartex" xmlns:cx4="http://schemas.microsoft.com/office/drawing/2016/5/10/chartex" xmlns:cx5="http://schemas.microsoft.com/office/drawing/2016/5/11/chartex" xmlns:cx6="http://schemas.microsoft.com/office/drawing/2016/5/12/chartex" xmlns:cx7="http://schemas.microsoft.com/office/drawing/2016/5/13/chartex" xmlns:cx8="http://schemas.microsoft.com/office/drawing/2016/5/14/chartex" xmlns:mc="http://schemas.openxmlformats.org/markup-compatibility/2006" xmlns:aink="http://schemas.microsoft.com/office/drawing/2016/ink" xmlns:am3d="http://schemas.microsoft.com/office/drawing/2017/model3d" xmlns:o="urn:schemas-microsoft-com:office:office" xmlns:r="http://schemas.openxmlformats.org/officeDocument/2006/relationships" xmlns:m="http://schemas.openxmlformats.org/officeDocument/2006/math" xmlns:v="urn:schemas-microsoft-com:vml" xmlns:wp14="http://schemas.microsoft.com/office/word/2010/wordprocessingDrawing" xmlns:wp="http://schemas.openxmlformats.org/drawingml/2006/wordprocessingDrawing" xmlns:w10="urn:schemas-microsoft-com:office:word" xmlns:w="http://schemas.openxmlformats.org/wordprocessingml/2006/main" xmlns:w14="http://schemas.microsoft.com/office/word/2010/wordml" xmlns:w15="http://schemas.microsoft.com/office/word/2012/wordml" xmlns:w16cex="http://schemas.microsoft.com/office/word/2018/wordml/cex" xmlns:w16cid="http://schemas.microsoft.com/office/word/2016/wordml/cid" xmlns:w16="http://schemas.microsoft.com/office/word/2018/wordml" xmlns:w16sdtdh="http://schemas.microsoft.com/office/word/2020/wordml/sdtdatahash" xmlns:w16se="http://schemas.microsoft.com/office/word/2015/wordml/symex" xmlns:wpg="http://schemas.microsoft.com/office/word/2010/wordprocessingGroup" xmlns:wpi="http://schemas.microsoft.com/office/word/2010/wordprocessingInk" xmlns:wne="http://schemas.microsoft.com/office/word/2006/wordml" xmlns:wps="http://schemas.microsoft.com/office/word/2010/wordprocessingShape" mc:Ignorable="w14 w15 w16se w16cid w16 w16cex w16sdtdh wp14">
   <w:docParts>
     <w:docPart>
       <w:docPartPr>
@@ -9573,6 +9583,7 @@
     <w:rsid w:val="00061CE8"/>
     <w:rsid w:val="000656B8"/>
     <w:rsid w:val="000B4661"/>
+    <w:rsid w:val="000E3E12"/>
     <w:rsid w:val="0010552B"/>
     <w:rsid w:val="001221F0"/>
     <w:rsid w:val="001942D6"/>

</xml_diff>

<commit_message>
tareas marcadas en el doc
</commit_message>
<xml_diff>
--- a/reports/Student #2/02 - Requirements - Student #2.docx
+++ b/reports/Student #2/02 - Requirements - Student #2.docx
@@ -1251,10 +1251,15 @@
           <w15:appearance w15:val="hidden"/>
           <w:text/>
         </w:sdtPr>
-        <w:sdtEndPr/>
         <w:sdtContent>
           <w:r>
-            <w:t xml:space="preserve">    </w:t>
+            <w:t xml:space="preserve">  </w:t>
+          </w:r>
+          <w:r>
+            <w:t>X</w:t>
+          </w:r>
+          <w:r>
+            <w:t xml:space="preserve">  </w:t>
           </w:r>
         </w:sdtContent>
       </w:sdt>
@@ -1501,10 +1506,15 @@
           <w15:appearance w15:val="hidden"/>
           <w:text/>
         </w:sdtPr>
-        <w:sdtEndPr/>
         <w:sdtContent>
           <w:r>
-            <w:t xml:space="preserve">    </w:t>
+            <w:t xml:space="preserve">  </w:t>
+          </w:r>
+          <w:r>
+            <w:t>X</w:t>
+          </w:r>
+          <w:r>
+            <w:t xml:space="preserve">  </w:t>
           </w:r>
         </w:sdtContent>
       </w:sdt>
@@ -1718,10 +1728,15 @@
           </w:placeholder>
           <w:text/>
         </w:sdtPr>
-        <w:sdtEndPr/>
         <w:sdtContent>
           <w:r>
-            <w:t xml:space="preserve">    </w:t>
+            <w:t xml:space="preserve"> </w:t>
+          </w:r>
+          <w:r>
+            <w:t>X</w:t>
+          </w:r>
+          <w:r>
+            <w:t xml:space="preserve">  </w:t>
           </w:r>
         </w:sdtContent>
       </w:sdt>
@@ -4624,6 +4639,7 @@
           <w15:appearance w15:val="hidden"/>
           <w:text/>
         </w:sdtPr>
+        <w:sdtEndPr/>
         <w:sdtContent>
           <w:r>
             <w:t xml:space="preserve"> </w:t>
@@ -4667,6 +4683,7 @@
           <w15:appearance w15:val="hidden"/>
           <w:text/>
         </w:sdtPr>
+        <w:sdtEndPr/>
         <w:sdtContent>
           <w:r>
             <w:t xml:space="preserve"> </w:t>
@@ -9605,6 +9622,7 @@
     <w:rsid w:val="007A55FF"/>
     <w:rsid w:val="007C004C"/>
     <w:rsid w:val="007E6C7A"/>
+    <w:rsid w:val="00847D31"/>
     <w:rsid w:val="008B1087"/>
     <w:rsid w:val="0093034B"/>
     <w:rsid w:val="00944E58"/>

</xml_diff>